<commit_message>
Did minor changes to the report and added the pdf version of the report.
</commit_message>
<xml_diff>
--- a/Report.docx
+++ b/Report.docx
@@ -730,7 +730,17 @@
           <w:szCs w:val="32"/>
           <w:lang w:val="en-US"/>
         </w:rPr>
-        <w:t>The ready queue is divided into different queues according to different properties of the process like memory size, process priority, or process type. All the different processes can be implemented in different ways, i.e., each process queue can have a different scheduling algorithm</w:t>
+        <w:t>The ready queue is divided into different queues acc</w:t>
+      </w:r>
+      <w:bookmarkStart w:id="0" w:name="_GoBack"/>
+      <w:bookmarkEnd w:id="0"/>
+      <w:r>
+        <w:rPr>
+          <w:sz w:val="32"/>
+          <w:szCs w:val="32"/>
+          <w:lang w:val="en-US"/>
+        </w:rPr>
+        <w:t>ording to different properties of the process like memory size, process priority, or process type. All the different processes can be implemented in different ways, i.e., each process queue can have a different scheduling algorithm</w:t>
       </w:r>
     </w:p>
     <w:p>
@@ -1320,33 +1330,15 @@
           <w:szCs w:val="32"/>
           <w:lang w:val="en-US"/>
         </w:rPr>
-        <w:t xml:space="preserve">Each queue will get only </w:t>
-      </w:r>
-      <w:proofErr w:type="gramStart"/>
-      <w:r>
-        <w:rPr>
-          <w:sz w:val="32"/>
-          <w:szCs w:val="32"/>
-          <w:lang w:val="en-US"/>
-        </w:rPr>
-        <w:t>10</w:t>
-      </w:r>
-      <w:r>
-        <w:rPr>
-          <w:sz w:val="32"/>
-          <w:szCs w:val="32"/>
-          <w:lang w:val="en-US"/>
-        </w:rPr>
-        <w:t xml:space="preserve"> unit</w:t>
-      </w:r>
-      <w:proofErr w:type="gramEnd"/>
-      <w:r>
-        <w:rPr>
-          <w:sz w:val="32"/>
-          <w:szCs w:val="32"/>
-          <w:lang w:val="en-US"/>
-        </w:rPr>
-        <w:t xml:space="preserve"> time</w:t>
+        <w:t>Each queue will get only 10</w:t>
+      </w:r>
+      <w:r>
+        <w:rPr>
+          <w:sz w:val="32"/>
+          <w:szCs w:val="32"/>
+          <w:lang w:val="en-US"/>
+        </w:rPr>
+        <w:t xml:space="preserve"> unit time</w:t>
       </w:r>
       <w:r>
         <w:rPr>
@@ -1591,37 +1583,7 @@
           <w:szCs w:val="32"/>
           <w:lang w:val="en-US"/>
         </w:rPr>
-        <w:t>----</w:t>
-      </w:r>
-      <w:r>
-        <w:rPr>
-          <w:b/>
-          <w:color w:val="5B9BD5" w:themeColor="accent5"/>
-          <w:sz w:val="32"/>
-          <w:szCs w:val="32"/>
-          <w:lang w:val="en-US"/>
-        </w:rPr>
-        <w:t xml:space="preserve"> </w:t>
-      </w:r>
-      <w:r>
-        <w:rPr>
-          <w:b/>
-          <w:color w:val="5B9BD5" w:themeColor="accent5"/>
-          <w:sz w:val="32"/>
-          <w:szCs w:val="32"/>
-          <w:lang w:val="en-US"/>
-        </w:rPr>
-        <w:t xml:space="preserve">| </w:t>
-      </w:r>
-      <w:r>
-        <w:rPr>
-          <w:b/>
-          <w:color w:val="5B9BD5" w:themeColor="accent5"/>
-          <w:sz w:val="32"/>
-          <w:szCs w:val="32"/>
-          <w:lang w:val="en-US"/>
-        </w:rPr>
-        <w:t>Round Robin (10)</w:t>
+        <w:t>---- | Round Robin (10)</w:t>
       </w:r>
     </w:p>
     <w:p>
@@ -1812,6 +1774,7 @@
       <w:r>
         <w:rPr>
           <w:b/>
+          <w:noProof/>
           <w:sz w:val="48"/>
           <w:szCs w:val="48"/>
           <w:lang w:val="en-US"/>
@@ -2346,29 +2309,7 @@
             <w:szCs w:val="48"/>
             <w:lang w:val="en-US"/>
           </w:rPr>
-          <w:t>multilevel-queue-scheduling-al</w:t>
-        </w:r>
-        <w:r>
-          <w:rPr>
-            <w:rStyle w:val="Hyperlink"/>
-            <w:b/>
-            <w:color w:val="5B9BD5" w:themeColor="accent5"/>
-            <w:sz w:val="48"/>
-            <w:szCs w:val="48"/>
-            <w:lang w:val="en-US"/>
-          </w:rPr>
-          <w:t>g</w:t>
-        </w:r>
-        <w:r>
-          <w:rPr>
-            <w:rStyle w:val="Hyperlink"/>
-            <w:b/>
-            <w:color w:val="5B9BD5" w:themeColor="accent5"/>
-            <w:sz w:val="48"/>
-            <w:szCs w:val="48"/>
-            <w:lang w:val="en-US"/>
-          </w:rPr>
-          <w:t>orithm</w:t>
+          <w:t>multilevel-queue-scheduling-algorithm</w:t>
         </w:r>
       </w:hyperlink>
       <w:r>
@@ -2434,8 +2375,6 @@
           <w:lang w:val="en-US"/>
         </w:rPr>
       </w:pPr>
-      <w:bookmarkStart w:id="0" w:name="_GoBack"/>
-      <w:bookmarkEnd w:id="0"/>
     </w:p>
     <w:p>
       <w:pPr>

</xml_diff>